<commit_message>
comitando 2 arquivos de ua so vez
</commit_message>
<xml_diff>
--- a/doc1.docx
+++ b/doc1.docx
@@ -27,37 +27,6 @@
       <w:proofErr w:type="spellEnd"/>
     </w:p>
     <w:p>
-      <w:proofErr w:type="spellStart"/>
-      <w:r>
-        <w:t>Nf</w:t>
-      </w:r>
-      <w:proofErr w:type="spellEnd"/>
-    </w:p>
-    <w:p>
-      <w:proofErr w:type="spellStart"/>
-      <w:r>
-        <w:t>Nd</w:t>
-      </w:r>
-      <w:proofErr w:type="spellEnd"/>
-    </w:p>
-    <w:p>
-      <w:proofErr w:type="spellStart"/>
-      <w:r>
-        <w:t>Ndfz</w:t>
-      </w:r>
-      <w:proofErr w:type="spellEnd"/>
-    </w:p>
-    <w:p>
-      <w:proofErr w:type="spellStart"/>
-      <w:r>
-        <w:t>Nz</w:t>
-      </w:r>
-      <w:proofErr w:type="spellEnd"/>
-    </w:p>
-    <w:p>
-      <w:r>
-        <w:t>nzffnfdd</w:t>
-      </w:r>
       <w:bookmarkStart w:id="0" w:name="_GoBack"/>
       <w:bookmarkEnd w:id="0"/>
     </w:p>

</xml_diff>